<commit_message>
New translations email 10-1 [template] partner email – thank you email (without photos).docx (Portuguese)
</commit_message>
<xml_diff>
--- a/public/email/crowdin/translations/pt/Email 10-1 [TEMPLATE] Partner email – thank you email (without photos).docx
+++ b/public/email/crowdin/translations/pt/Email 10-1 [TEMPLATE] Partner email – thank you email (without photos).docx
@@ -45,7 +45,7 @@
         <w:pStyle w:val="P68B1DB1-Normal2"/>
       </w:pPr>
       <w:r>
-        <w:t>English</w:t>
+        <w:t>Inglês</w:t>
       </w:r>
     </w:p>
     <w:p/>
@@ -170,19 +170,19 @@
       <w:bookmarkStart w:colFirst="0" w:colLast="0" w:name="_pn640rj848nk" w:id="1"/>
       <w:bookmarkEnd w:id="1"/>
       <w:r>
-        <w:t xml:space="preserve">You made our event a success! 🎉</w:t>
+        <w:t xml:space="preserve">Fizeram do nosso evento um sucesso! 🎉</w:t>
       </w:r>
     </w:p>
     <w:p/>
     <w:p>
       <w:r>
-        <w:t xml:space="preserve">Hi </w:t>
+        <w:t xml:space="preserve">Olá </w:t>
       </w:r>
       <w:r>
         <w:rPr>
           <w:highlight w:val="yellow"/>
         </w:rPr>
-        <w:t xml:space="preserve">[PARTNER NAME]</w:t>
+        <w:t xml:space="preserve">[NOME DO PARCEIRO]</w:t>
       </w:r>
       <w:r>
         <w:t xml:space="preserve">, </w:t>
@@ -191,16 +191,16 @@
     <w:p/>
     <w:p>
       <w:r>
-        <w:t xml:space="preserve">Thank you for attending </w:t>
+        <w:t xml:space="preserve">Obrigado por ter participado no evento </w:t>
       </w:r>
       <w:r>
         <w:rPr>
           <w:highlight w:val="yellow"/>
         </w:rPr>
-        <w:t xml:space="preserve">[EVENT NAME]</w:t>
-      </w:r>
-      <w:r>
-        <w:t xml:space="preserve"> in </w:t>
+        <w:t xml:space="preserve">[NOME DO EVENTO]</w:t>
+      </w:r>
+      <w:r>
+        <w:t xml:space="preserve"> em </w:t>
       </w:r>
       <w:r>
         <w:rPr>
@@ -218,7 +218,7 @@
         <w:t>[COUNTRY]</w:t>
       </w:r>
       <w:r>
-        <w:t xml:space="preserve">. We hope you had a great time, and it was a pleasure getting to know you!</w:t>
+        <w:t xml:space="preserve">. Foi um prazer estar consigo, esperamos que tenha tido um bom momento!</w:t>
       </w:r>
     </w:p>
     <w:p/>
@@ -452,7 +452,7 @@
     </w:tbl>
     <w:p>
       <w:r>
-        <w:t xml:space="preserve">We hope the event inspired you as much as it did us, and let’s keep growing together!</w:t>
+        <w:t xml:space="preserve">Esperamos que o evento tenha sido tão inspirador para si como foi para nós, com o objetivo de continuarmos a crescer juntos!</w:t>
       </w:r>
     </w:p>
     <w:p/>

</xml_diff>